<commit_message>
Añadida memoria Osman Mehmed, equipo de arte
</commit_message>
<xml_diff>
--- a/Memorias/Memoria osman mehmed.docx
+++ b/Memorias/Memoria osman mehmed.docx
@@ -815,10 +815,7 @@
       </w:pPr>
     </w:p>
     <w:p/>
-    <w:p>
-      <w:bookmarkStart w:id="0" w:name="_GoBack"/>
-      <w:bookmarkEnd w:id="0"/>
-    </w:p>
+    <w:p/>
     <w:p>
       <w:pPr>
         <w:pStyle w:val="Prrafodelista"/>
@@ -913,13 +910,55 @@
         </w:drawing>
       </w:r>
     </w:p>
-    <w:p/>
-    <w:p/>
-    <w:p/>
-    <w:p/>
-    <w:p/>
-    <w:p/>
-    <w:p/>
+    <w:p>
+      <w:pPr>
+        <w:rPr>
+          <w:b/>
+        </w:rPr>
+      </w:pPr>
+    </w:p>
+    <w:p>
+      <w:pPr>
+        <w:rPr>
+          <w:b/>
+        </w:rPr>
+      </w:pPr>
+    </w:p>
+    <w:p>
+      <w:pPr>
+        <w:rPr>
+          <w:b/>
+        </w:rPr>
+      </w:pPr>
+    </w:p>
+    <w:p>
+      <w:pPr>
+        <w:rPr>
+          <w:b/>
+        </w:rPr>
+      </w:pPr>
+    </w:p>
+    <w:p>
+      <w:pPr>
+        <w:rPr>
+          <w:b/>
+        </w:rPr>
+      </w:pPr>
+    </w:p>
+    <w:p>
+      <w:pPr>
+        <w:rPr>
+          <w:b/>
+        </w:rPr>
+      </w:pPr>
+    </w:p>
+    <w:p>
+      <w:pPr>
+        <w:rPr>
+          <w:b/>
+        </w:rPr>
+      </w:pPr>
+    </w:p>
     <w:p>
       <w:pPr>
         <w:pStyle w:val="Prrafodelista"/>
@@ -927,12 +966,250 @@
           <w:ilvl w:val="0"/>
           <w:numId w:val="3"/>
         </w:numPr>
-      </w:pPr>
-      <w:r>
         <w:rPr>
           <w:b/>
         </w:rPr>
+      </w:pPr>
+      <w:r>
+        <w:rPr>
+          <w:b/>
+        </w:rPr>
         <w:lastRenderedPageBreak/>
+        <w:t>Bibliografía / links de los paquetes de texturas:</w:t>
+      </w:r>
+    </w:p>
+    <w:p>
+      <w:pPr>
+        <w:rPr>
+          <w:sz w:val="16"/>
+          <w:szCs w:val="16"/>
+        </w:rPr>
+      </w:pPr>
+      <w:hyperlink r:id="rId8" w:history="1">
+        <w:r>
+          <w:rPr>
+            <w:rStyle w:val="Hipervnculo"/>
+            <w:sz w:val="16"/>
+            <w:szCs w:val="16"/>
+          </w:rPr>
+          <w:t>http://www.rmakercom.net/t1133-aporte-conjunto-de-tiles-by-celianna</w:t>
+        </w:r>
+      </w:hyperlink>
+    </w:p>
+    <w:p>
+      <w:pPr>
+        <w:rPr>
+          <w:sz w:val="16"/>
+          <w:szCs w:val="16"/>
+        </w:rPr>
+      </w:pPr>
+      <w:hyperlink r:id="rId9" w:history="1">
+        <w:r>
+          <w:rPr>
+            <w:rStyle w:val="Hipervnculo"/>
+            <w:sz w:val="16"/>
+            <w:szCs w:val="16"/>
+          </w:rPr>
+          <w:t>http://www.rmakercom.net/t1285-tilesets-egipcios</w:t>
+        </w:r>
+      </w:hyperlink>
+    </w:p>
+    <w:p>
+      <w:pPr>
+        <w:rPr>
+          <w:sz w:val="16"/>
+          <w:szCs w:val="16"/>
+        </w:rPr>
+      </w:pPr>
+      <w:hyperlink r:id="rId10" w:history="1">
+        <w:r>
+          <w:rPr>
+            <w:rStyle w:val="Hipervnculo"/>
+            <w:sz w:val="16"/>
+            <w:szCs w:val="16"/>
+          </w:rPr>
+          <w:t>https://vxresource.wordpress.com/category/resources/tilesets/</w:t>
+        </w:r>
+      </w:hyperlink>
+    </w:p>
+    <w:p>
+      <w:pPr>
+        <w:rPr>
+          <w:sz w:val="16"/>
+          <w:szCs w:val="16"/>
+        </w:rPr>
+      </w:pPr>
+      <w:hyperlink r:id="rId11" w:history="1">
+        <w:r>
+          <w:rPr>
+            <w:rStyle w:val="Hipervnculo"/>
+            <w:sz w:val="16"/>
+            <w:szCs w:val="16"/>
+          </w:rPr>
+          <w:t>https://comunidad.rpgmaker.es/d/19931-gran-pack-de-tiles-250-imagenes</w:t>
+        </w:r>
+      </w:hyperlink>
+    </w:p>
+    <w:p>
+      <w:pPr>
+        <w:rPr>
+          <w:sz w:val="16"/>
+          <w:szCs w:val="16"/>
+        </w:rPr>
+      </w:pPr>
+      <w:hyperlink r:id="rId12" w:history="1">
+        <w:r>
+          <w:rPr>
+            <w:rStyle w:val="Hipervnculo"/>
+            <w:sz w:val="16"/>
+            <w:szCs w:val="16"/>
+          </w:rPr>
+          <w:t>http://rpgmcommunity.forumotion.com/t63-valkyrie-stories-tileset</w:t>
+        </w:r>
+      </w:hyperlink>
+    </w:p>
+    <w:p>
+      <w:pPr>
+        <w:rPr>
+          <w:sz w:val="16"/>
+          <w:szCs w:val="16"/>
+        </w:rPr>
+      </w:pPr>
+      <w:hyperlink r:id="rId13" w:history="1">
+        <w:r>
+          <w:rPr>
+            <w:rStyle w:val="Hipervnculo"/>
+            <w:sz w:val="16"/>
+            <w:szCs w:val="16"/>
+          </w:rPr>
+          <w:t>http://trigunrpg.blogspot.com/2013/05/chipsets-aka-background-tiles.html</w:t>
+        </w:r>
+      </w:hyperlink>
+    </w:p>
+    <w:p>
+      <w:pPr>
+        <w:rPr>
+          <w:sz w:val="16"/>
+          <w:szCs w:val="16"/>
+        </w:rPr>
+      </w:pPr>
+      <w:hyperlink r:id="rId14" w:history="1">
+        <w:r>
+          <w:rPr>
+            <w:rStyle w:val="Hipervnculo"/>
+            <w:sz w:val="16"/>
+            <w:szCs w:val="16"/>
+          </w:rPr>
+          <w:t>https://vxresource.wordpress.com/2010/03/17/the-real-macks-tileset/</w:t>
+        </w:r>
+      </w:hyperlink>
+    </w:p>
+    <w:p>
+      <w:pPr>
+        <w:rPr>
+          <w:sz w:val="16"/>
+          <w:szCs w:val="16"/>
+        </w:rPr>
+      </w:pPr>
+      <w:hyperlink r:id="rId15" w:history="1">
+        <w:r>
+          <w:rPr>
+            <w:rStyle w:val="Hipervnculo"/>
+            <w:sz w:val="16"/>
+            <w:szCs w:val="16"/>
+          </w:rPr>
+          <w:t>http://rpgmv.vip/thread-69-1-1.html</w:t>
+        </w:r>
+      </w:hyperlink>
+    </w:p>
+    <w:p>
+      <w:pPr>
+        <w:rPr>
+          <w:sz w:val="16"/>
+          <w:szCs w:val="16"/>
+        </w:rPr>
+      </w:pPr>
+      <w:hyperlink r:id="rId16" w:history="1">
+        <w:r>
+          <w:rPr>
+            <w:rStyle w:val="Hipervnculo"/>
+            <w:sz w:val="16"/>
+            <w:szCs w:val="16"/>
+          </w:rPr>
+          <w:t>https://picswe.net/pics/rpg-desert-texture-3f.html</w:t>
+        </w:r>
+      </w:hyperlink>
+    </w:p>
+    <w:p>
+      <w:pPr>
+        <w:rPr>
+          <w:sz w:val="16"/>
+          <w:szCs w:val="16"/>
+        </w:rPr>
+      </w:pPr>
+      <w:hyperlink r:id="rId17" w:history="1">
+        <w:r>
+          <w:rPr>
+            <w:rStyle w:val="Hipervnculo"/>
+            <w:sz w:val="16"/>
+            <w:szCs w:val="16"/>
+          </w:rPr>
+          <w:t>https://huaban.com/pins/2192171993/</w:t>
+        </w:r>
+      </w:hyperlink>
+    </w:p>
+    <w:p>
+      <w:pPr>
+        <w:rPr>
+          <w:sz w:val="16"/>
+          <w:szCs w:val="16"/>
+        </w:rPr>
+      </w:pPr>
+      <w:hyperlink r:id="rId18" w:history="1">
+        <w:r>
+          <w:rPr>
+            <w:rStyle w:val="Hipervnculo"/>
+            <w:sz w:val="16"/>
+            <w:szCs w:val="16"/>
+          </w:rPr>
+          <w:t>https://vxresource.wordpress.com/category/resources/page/2/</w:t>
+        </w:r>
+      </w:hyperlink>
+    </w:p>
+    <w:p>
+      <w:pPr>
+        <w:rPr>
+          <w:sz w:val="16"/>
+          <w:szCs w:val="16"/>
+        </w:rPr>
+      </w:pPr>
+      <w:hyperlink r:id="rId19" w:anchor="jp-carousel-1000" w:history="1">
+        <w:r>
+          <w:rPr>
+            <w:rStyle w:val="Hipervnculo"/>
+            <w:sz w:val="16"/>
+            <w:szCs w:val="16"/>
+          </w:rPr>
+          <w:t>https://thestoryteller01.wordpress.com/2014/annual-report/#jp-carousel-1000</w:t>
+        </w:r>
+      </w:hyperlink>
+    </w:p>
+    <w:p>
+      <w:bookmarkStart w:id="0" w:name="_GoBack"/>
+      <w:bookmarkEnd w:id="0"/>
+    </w:p>
+    <w:p>
+      <w:pPr>
+        <w:pStyle w:val="Prrafodelista"/>
+        <w:numPr>
+          <w:ilvl w:val="0"/>
+          <w:numId w:val="3"/>
+        </w:numPr>
+      </w:pPr>
+      <w:r>
+        <w:rPr>
+          <w:b/>
+        </w:rPr>
         <w:t xml:space="preserve">La creación de personajes en base al documento de diseño, personajes como: Lucia, Paula, Clérigo, </w:t>
       </w:r>
       <w:proofErr w:type="spellStart"/>
@@ -1009,6 +1286,18 @@
       <w:proofErr w:type="spellEnd"/>
       <w:r>
         <w:t xml:space="preserve"> de batalla.</w:t>
+      </w:r>
+    </w:p>
+    <w:p>
+      <w:pPr>
+        <w:pStyle w:val="Prrafodelista"/>
+        <w:numPr>
+          <w:ilvl w:val="0"/>
+          <w:numId w:val="2"/>
+        </w:numPr>
+      </w:pPr>
+      <w:r>
+        <w:t>Todos los Personajes han sido creados desde 0 por nuestro equipo de arte.</w:t>
       </w:r>
     </w:p>
     <w:p>
@@ -1038,7 +1327,7 @@
                     </pic:cNvPicPr>
                   </pic:nvPicPr>
                   <pic:blipFill>
-                    <a:blip r:embed="rId8">
+                    <a:blip r:embed="rId20">
                       <a:extLst>
                         <a:ext uri="{28A0092B-C50C-407E-A947-70E740481C1C}">
                           <a14:useLocalDpi xmlns:a14="http://schemas.microsoft.com/office/drawing/2010/main" val="0"/>
@@ -1234,7 +1523,7 @@
   <w:abstractNum w:abstractNumId="1" w15:restartNumberingAfterBreak="0">
     <w:nsid w:val="59B00316"/>
     <w:multiLevelType w:val="hybridMultilevel"/>
-    <w:tmpl w:val="F4B6B182"/>
+    <w:tmpl w:val="D25A4DB4"/>
     <w:lvl w:ilvl="0" w:tplc="0C0A0001">
       <w:start w:val="1"/>
       <w:numFmt w:val="bullet"/>

</xml_diff>